<commit_message>
Small changes on Assignment 1
</commit_message>
<xml_diff>
--- a/Assignments/Assignment1/assignmentW2.docx
+++ b/Assignments/Assignment1/assignmentW2.docx
@@ -1456,7 +1456,7 @@
     </w:lvl>
   </w:abstractNum>
   <w:abstractNum w:abstractNumId="990">
-    <w:nsid w:val="fe656868"/>
+    <w:nsid w:val="c7b99784"/>
     <w:multiLevelType w:val="multilevel"/>
     <w:lvl w:ilvl="0">
       <w:numFmt w:val="bullet"/>
@@ -1537,7 +1537,7 @@
     </w:lvl>
   </w:abstractNum>
   <w:abstractNum w:abstractNumId="99721">
-    <w:nsid w:val="c40916c5"/>
+    <w:nsid w:val="c4611e06"/>
     <w:multiLevelType w:val="multilevel"/>
     <w:lvl w:ilvl="0">
       <w:start w:val="1"/>

</xml_diff>